<commit_message>
added Interview part to Needfinding-Assignment.doc
</commit_message>
<xml_diff>
--- a/Needfinding-Assignment.docx
+++ b/Needfinding-Assignment.docx
@@ -248,8 +248,6 @@
         <w:tab/>
         <w:t>To efficiently keep students’ mind awake and fully active. We have considered that having a coffee machine is highly beneficial and is considered a factor for students’ daily school life. It is also important that that convenience comes into play. On a daily basis, we will always find a person that buys a drink at the coffee machine. An idea that can be improved by using Needfinding.</w:t>
       </w:r>
-      <w:bookmarkStart w:id="0" w:name="_GoBack"/>
-      <w:bookmarkEnd w:id="0"/>
     </w:p>
     <w:p>
       <w:pPr>
@@ -260,6 +258,1709 @@
           <w:rFonts w:ascii="Segoe UI Semibold" w:hAnsi="Segoe UI Semibold" w:cs="Segoe UI Semibold"/>
           <w:sz w:val="28"/>
           <w:szCs w:val="24"/>
+        </w:rPr>
+      </w:pPr>
+    </w:p>
+    <w:p>
+      <w:pPr>
+        <w:spacing w:line="240" w:lineRule="auto"/>
+        <w:contextualSpacing/>
+        <w:jc w:val="center"/>
+        <w:rPr>
+          <w:rFonts w:ascii="Segoe UI Semibold" w:hAnsi="Segoe UI Semibold" w:cs="Segoe UI Semibold"/>
+          <w:sz w:val="28"/>
+          <w:szCs w:val="24"/>
+        </w:rPr>
+      </w:pPr>
+    </w:p>
+    <w:p>
+      <w:pPr>
+        <w:spacing w:line="240" w:lineRule="auto"/>
+        <w:contextualSpacing/>
+        <w:jc w:val="center"/>
+        <w:rPr>
+          <w:rFonts w:ascii="Segoe UI Semibold" w:hAnsi="Segoe UI Semibold" w:cs="Segoe UI Semibold"/>
+          <w:sz w:val="28"/>
+          <w:szCs w:val="24"/>
+        </w:rPr>
+      </w:pPr>
+    </w:p>
+    <w:p>
+      <w:pPr>
+        <w:spacing w:line="240" w:lineRule="auto"/>
+        <w:contextualSpacing/>
+        <w:jc w:val="center"/>
+        <w:rPr>
+          <w:rFonts w:ascii="Segoe UI Semibold" w:hAnsi="Segoe UI Semibold" w:cs="Segoe UI Semibold"/>
+          <w:sz w:val="28"/>
+          <w:szCs w:val="24"/>
+        </w:rPr>
+      </w:pPr>
+    </w:p>
+    <w:p>
+      <w:pPr>
+        <w:spacing w:line="240" w:lineRule="auto"/>
+        <w:contextualSpacing/>
+        <w:jc w:val="center"/>
+        <w:rPr>
+          <w:rFonts w:ascii="Segoe UI Semibold" w:hAnsi="Segoe UI Semibold" w:cs="Segoe UI Semibold"/>
+          <w:sz w:val="28"/>
+          <w:szCs w:val="24"/>
+        </w:rPr>
+      </w:pPr>
+    </w:p>
+    <w:p>
+      <w:pPr>
+        <w:spacing w:line="240" w:lineRule="auto"/>
+        <w:contextualSpacing/>
+        <w:jc w:val="center"/>
+        <w:rPr>
+          <w:rFonts w:ascii="Segoe UI Semibold" w:hAnsi="Segoe UI Semibold" w:cs="Segoe UI Semibold"/>
+          <w:sz w:val="28"/>
+          <w:szCs w:val="24"/>
+        </w:rPr>
+      </w:pPr>
+    </w:p>
+    <w:p>
+      <w:pPr>
+        <w:spacing w:line="240" w:lineRule="auto"/>
+        <w:contextualSpacing/>
+        <w:jc w:val="center"/>
+        <w:rPr>
+          <w:rFonts w:ascii="Segoe UI Semibold" w:hAnsi="Segoe UI Semibold" w:cs="Segoe UI Semibold"/>
+          <w:sz w:val="28"/>
+          <w:szCs w:val="24"/>
+        </w:rPr>
+      </w:pPr>
+    </w:p>
+    <w:p>
+      <w:pPr>
+        <w:spacing w:line="240" w:lineRule="auto"/>
+        <w:contextualSpacing/>
+        <w:jc w:val="center"/>
+        <w:rPr>
+          <w:rFonts w:ascii="Segoe UI Semibold" w:hAnsi="Segoe UI Semibold" w:cs="Segoe UI Semibold"/>
+          <w:sz w:val="28"/>
+          <w:szCs w:val="24"/>
+        </w:rPr>
+      </w:pPr>
+    </w:p>
+    <w:p>
+      <w:pPr>
+        <w:spacing w:line="240" w:lineRule="auto"/>
+        <w:contextualSpacing/>
+        <w:jc w:val="center"/>
+        <w:rPr>
+          <w:rFonts w:ascii="Segoe UI Semibold" w:hAnsi="Segoe UI Semibold" w:cs="Segoe UI Semibold"/>
+          <w:sz w:val="28"/>
+          <w:szCs w:val="24"/>
+        </w:rPr>
+      </w:pPr>
+    </w:p>
+    <w:p>
+      <w:pPr>
+        <w:spacing w:line="240" w:lineRule="auto"/>
+        <w:contextualSpacing/>
+        <w:jc w:val="center"/>
+        <w:rPr>
+          <w:rFonts w:ascii="Segoe UI Semibold" w:hAnsi="Segoe UI Semibold" w:cs="Segoe UI Semibold"/>
+          <w:sz w:val="28"/>
+          <w:szCs w:val="24"/>
+        </w:rPr>
+      </w:pPr>
+    </w:p>
+    <w:p>
+      <w:pPr>
+        <w:spacing w:line="240" w:lineRule="auto"/>
+        <w:contextualSpacing/>
+        <w:jc w:val="center"/>
+        <w:rPr>
+          <w:rFonts w:ascii="Segoe UI Semibold" w:hAnsi="Segoe UI Semibold" w:cs="Segoe UI Semibold"/>
+          <w:sz w:val="28"/>
+          <w:szCs w:val="24"/>
+        </w:rPr>
+      </w:pPr>
+    </w:p>
+    <w:p>
+      <w:pPr>
+        <w:spacing w:line="240" w:lineRule="auto"/>
+        <w:contextualSpacing/>
+        <w:jc w:val="center"/>
+        <w:rPr>
+          <w:rFonts w:ascii="Segoe UI Semibold" w:hAnsi="Segoe UI Semibold" w:cs="Segoe UI Semibold"/>
+          <w:sz w:val="28"/>
+          <w:szCs w:val="24"/>
+        </w:rPr>
+      </w:pPr>
+    </w:p>
+    <w:p>
+      <w:pPr>
+        <w:spacing w:line="240" w:lineRule="auto"/>
+        <w:contextualSpacing/>
+        <w:jc w:val="center"/>
+        <w:rPr>
+          <w:rFonts w:ascii="Segoe UI Semibold" w:hAnsi="Segoe UI Semibold" w:cs="Segoe UI Semibold"/>
+          <w:sz w:val="28"/>
+          <w:szCs w:val="24"/>
+        </w:rPr>
+      </w:pPr>
+    </w:p>
+    <w:p>
+      <w:pPr>
+        <w:spacing w:line="240" w:lineRule="auto"/>
+        <w:contextualSpacing/>
+        <w:rPr>
+          <w:rFonts w:ascii="Segoe UI Semibold" w:hAnsi="Segoe UI Semibold" w:cs="Segoe UI Semibold"/>
+          <w:sz w:val="28"/>
+          <w:szCs w:val="24"/>
+        </w:rPr>
+      </w:pPr>
+      <w:r>
+        <w:rPr>
+          <w:rFonts w:ascii="Segoe UI Semibold" w:hAnsi="Segoe UI Semibold" w:cs="Segoe UI Semibold"/>
+          <w:sz w:val="28"/>
+          <w:szCs w:val="24"/>
+        </w:rPr>
+        <w:lastRenderedPageBreak/>
+        <w:t>Interviews</w:t>
+      </w:r>
+    </w:p>
+    <w:p>
+      <w:pPr>
+        <w:pStyle w:val="NoSpacing"/>
+        <w:rPr>
+          <w:b/>
+          <w:sz w:val="24"/>
+        </w:rPr>
+      </w:pPr>
+      <w:r>
+        <w:rPr>
+          <w:b/>
+          <w:sz w:val="24"/>
+        </w:rPr>
+        <w:t>Interviewee # 1</w:t>
+      </w:r>
+      <w:r>
+        <w:rPr>
+          <w:b/>
+          <w:sz w:val="24"/>
+        </w:rPr>
+        <w:t>: James Martin Sta Ana</w:t>
+      </w:r>
+    </w:p>
+    <w:p>
+      <w:pPr>
+        <w:pStyle w:val="NoSpacing"/>
+        <w:rPr>
+          <w:b/>
+          <w:sz w:val="24"/>
+        </w:rPr>
+      </w:pPr>
+      <w:r>
+        <w:rPr>
+          <w:b/>
+          <w:noProof/>
+          <w:sz w:val="24"/>
+        </w:rPr>
+        <w:drawing>
+          <wp:anchor distT="0" distB="0" distL="114300" distR="114300" simplePos="0" relativeHeight="251658240" behindDoc="1" locked="0" layoutInCell="1" allowOverlap="1">
+            <wp:simplePos x="0" y="0"/>
+            <wp:positionH relativeFrom="column">
+              <wp:posOffset>219075</wp:posOffset>
+            </wp:positionH>
+            <wp:positionV relativeFrom="paragraph">
+              <wp:posOffset>76200</wp:posOffset>
+            </wp:positionV>
+            <wp:extent cx="1501026" cy="1552575"/>
+            <wp:effectExtent l="0" t="0" r="4445" b="0"/>
+            <wp:wrapNone/>
+            <wp:docPr id="1" name="Picture 1"/>
+            <wp:cNvGraphicFramePr>
+              <a:graphicFrameLocks xmlns:a="http://schemas.openxmlformats.org/drawingml/2006/main" noChangeAspect="1"/>
+            </wp:cNvGraphicFramePr>
+            <a:graphic xmlns:a="http://schemas.openxmlformats.org/drawingml/2006/main">
+              <a:graphicData uri="http://schemas.openxmlformats.org/drawingml/2006/picture">
+                <pic:pic xmlns:pic="http://schemas.openxmlformats.org/drawingml/2006/picture">
+                  <pic:nvPicPr>
+                    <pic:cNvPr id="0" name="Picture 1"/>
+                    <pic:cNvPicPr>
+                      <a:picLocks noChangeAspect="1" noChangeArrowheads="1"/>
+                    </pic:cNvPicPr>
+                  </pic:nvPicPr>
+                  <pic:blipFill>
+                    <a:blip r:embed="rId5" cstate="print">
+                      <a:extLst>
+                        <a:ext uri="{28A0092B-C50C-407E-A947-70E740481C1C}">
+                          <a14:useLocalDpi xmlns:a14="http://schemas.microsoft.com/office/drawing/2010/main" val="0"/>
+                        </a:ext>
+                      </a:extLst>
+                    </a:blip>
+                    <a:srcRect/>
+                    <a:stretch>
+                      <a:fillRect/>
+                    </a:stretch>
+                  </pic:blipFill>
+                  <pic:spPr bwMode="auto">
+                    <a:xfrm>
+                      <a:off x="0" y="0"/>
+                      <a:ext cx="1501026" cy="1552575"/>
+                    </a:xfrm>
+                    <a:prstGeom prst="rect">
+                      <a:avLst/>
+                    </a:prstGeom>
+                    <a:noFill/>
+                    <a:ln>
+                      <a:noFill/>
+                    </a:ln>
+                  </pic:spPr>
+                </pic:pic>
+              </a:graphicData>
+            </a:graphic>
+          </wp:anchor>
+        </w:drawing>
+      </w:r>
+    </w:p>
+    <w:p>
+      <w:pPr>
+        <w:pStyle w:val="NoSpacing"/>
+        <w:rPr>
+          <w:b/>
+          <w:sz w:val="24"/>
+        </w:rPr>
+      </w:pPr>
+    </w:p>
+    <w:p>
+      <w:pPr>
+        <w:pStyle w:val="NoSpacing"/>
+        <w:rPr>
+          <w:b/>
+          <w:sz w:val="24"/>
+        </w:rPr>
+      </w:pPr>
+    </w:p>
+    <w:p>
+      <w:pPr>
+        <w:pStyle w:val="NoSpacing"/>
+        <w:rPr>
+          <w:b/>
+          <w:sz w:val="24"/>
+        </w:rPr>
+      </w:pPr>
+    </w:p>
+    <w:p>
+      <w:pPr>
+        <w:pStyle w:val="NoSpacing"/>
+        <w:rPr>
+          <w:b/>
+          <w:sz w:val="24"/>
+        </w:rPr>
+      </w:pPr>
+    </w:p>
+    <w:p>
+      <w:pPr>
+        <w:pStyle w:val="NoSpacing"/>
+        <w:rPr>
+          <w:b/>
+          <w:sz w:val="24"/>
+        </w:rPr>
+      </w:pPr>
+    </w:p>
+    <w:p>
+      <w:pPr>
+        <w:pStyle w:val="NoSpacing"/>
+        <w:rPr>
+          <w:b/>
+          <w:sz w:val="24"/>
+        </w:rPr>
+      </w:pPr>
+    </w:p>
+    <w:p>
+      <w:pPr>
+        <w:pStyle w:val="NoSpacing"/>
+        <w:rPr>
+          <w:b/>
+          <w:sz w:val="24"/>
+        </w:rPr>
+      </w:pPr>
+    </w:p>
+    <w:p>
+      <w:pPr>
+        <w:pStyle w:val="NoSpacing"/>
+        <w:rPr>
+          <w:b/>
+          <w:sz w:val="24"/>
+        </w:rPr>
+      </w:pPr>
+    </w:p>
+    <w:p>
+      <w:pPr>
+        <w:pStyle w:val="NoSpacing"/>
+        <w:numPr>
+          <w:ilvl w:val="0"/>
+          <w:numId w:val="1"/>
+        </w:numPr>
+        <w:rPr>
+          <w:b/>
+          <w:sz w:val="24"/>
+        </w:rPr>
+      </w:pPr>
+      <w:r>
+        <w:rPr>
+          <w:b/>
+          <w:sz w:val="24"/>
+        </w:rPr>
+        <w:t>How often do you buy a drink at the coffee machine?</w:t>
+      </w:r>
+    </w:p>
+    <w:p>
+      <w:pPr>
+        <w:pStyle w:val="NoSpacing"/>
+        <w:numPr>
+          <w:ilvl w:val="0"/>
+          <w:numId w:val="2"/>
+        </w:numPr>
+        <w:rPr>
+          <w:sz w:val="24"/>
+        </w:rPr>
+      </w:pPr>
+      <w:r>
+        <w:rPr>
+          <w:sz w:val="24"/>
+        </w:rPr>
+        <w:t xml:space="preserve">“I guess you can say I go there pretty often, especially when </w:t>
+      </w:r>
+      <w:proofErr w:type="spellStart"/>
+      <w:r>
+        <w:rPr>
+          <w:sz w:val="24"/>
+        </w:rPr>
+        <w:t>im</w:t>
+      </w:r>
+      <w:proofErr w:type="spellEnd"/>
+      <w:r>
+        <w:rPr>
+          <w:sz w:val="24"/>
+        </w:rPr>
+        <w:t xml:space="preserve"> very sleepy</w:t>
+      </w:r>
+      <w:r>
+        <w:rPr>
+          <w:sz w:val="24"/>
+        </w:rPr>
+        <w:t>, which I am in most days”</w:t>
+      </w:r>
+    </w:p>
+    <w:p>
+      <w:pPr>
+        <w:pStyle w:val="NoSpacing"/>
+        <w:ind w:left="720"/>
+        <w:rPr>
+          <w:b/>
+          <w:sz w:val="24"/>
+        </w:rPr>
+      </w:pPr>
+    </w:p>
+    <w:p>
+      <w:pPr>
+        <w:pStyle w:val="NoSpacing"/>
+        <w:numPr>
+          <w:ilvl w:val="0"/>
+          <w:numId w:val="1"/>
+        </w:numPr>
+        <w:rPr>
+          <w:b/>
+          <w:sz w:val="24"/>
+        </w:rPr>
+      </w:pPr>
+      <w:r>
+        <w:rPr>
+          <w:b/>
+          <w:sz w:val="24"/>
+        </w:rPr>
+        <w:t>Do you find it convenient to have a coffee machine at school?</w:t>
+      </w:r>
+    </w:p>
+    <w:p>
+      <w:pPr>
+        <w:pStyle w:val="NoSpacing"/>
+        <w:numPr>
+          <w:ilvl w:val="0"/>
+          <w:numId w:val="2"/>
+        </w:numPr>
+        <w:rPr>
+          <w:sz w:val="24"/>
+        </w:rPr>
+      </w:pPr>
+      <w:r>
+        <w:rPr>
+          <w:sz w:val="24"/>
+        </w:rPr>
+        <w:t xml:space="preserve">“yes, whenever </w:t>
+      </w:r>
+      <w:proofErr w:type="spellStart"/>
+      <w:r>
+        <w:rPr>
+          <w:sz w:val="24"/>
+        </w:rPr>
+        <w:t>Im</w:t>
+      </w:r>
+      <w:proofErr w:type="spellEnd"/>
+      <w:r>
+        <w:rPr>
+          <w:sz w:val="24"/>
+        </w:rPr>
+        <w:t xml:space="preserve"> in a hurry to go to school, I tend to forget to make coffee at </w:t>
+      </w:r>
+      <w:proofErr w:type="gramStart"/>
+      <w:r>
+        <w:rPr>
+          <w:sz w:val="24"/>
+        </w:rPr>
+        <w:t>home</w:t>
+      </w:r>
+      <w:proofErr w:type="gramEnd"/>
+      <w:r>
+        <w:rPr>
+          <w:sz w:val="24"/>
+        </w:rPr>
+        <w:t xml:space="preserve"> so I just buy them here”</w:t>
+      </w:r>
+    </w:p>
+    <w:p>
+      <w:pPr>
+        <w:pStyle w:val="NoSpacing"/>
+        <w:ind w:left="720"/>
+        <w:rPr>
+          <w:b/>
+          <w:sz w:val="24"/>
+        </w:rPr>
+      </w:pPr>
+    </w:p>
+    <w:p>
+      <w:pPr>
+        <w:pStyle w:val="NoSpacing"/>
+        <w:numPr>
+          <w:ilvl w:val="0"/>
+          <w:numId w:val="1"/>
+        </w:numPr>
+        <w:rPr>
+          <w:b/>
+          <w:sz w:val="24"/>
+        </w:rPr>
+      </w:pPr>
+      <w:r>
+        <w:rPr>
+          <w:b/>
+          <w:sz w:val="24"/>
+        </w:rPr>
+        <w:t>Do you think we need more coffee machines at school? If yes, why?</w:t>
+      </w:r>
+    </w:p>
+    <w:p>
+      <w:pPr>
+        <w:pStyle w:val="NoSpacing"/>
+        <w:numPr>
+          <w:ilvl w:val="0"/>
+          <w:numId w:val="2"/>
+        </w:numPr>
+        <w:rPr>
+          <w:b/>
+          <w:sz w:val="24"/>
+        </w:rPr>
+      </w:pPr>
+      <w:r>
+        <w:rPr>
+          <w:sz w:val="24"/>
+        </w:rPr>
+        <w:t xml:space="preserve">“yes, the current ones are located at the </w:t>
+      </w:r>
+      <w:proofErr w:type="spellStart"/>
+      <w:r>
+        <w:rPr>
+          <w:sz w:val="24"/>
+        </w:rPr>
+        <w:t>caf</w:t>
+      </w:r>
+      <w:proofErr w:type="spellEnd"/>
+      <w:r>
+        <w:rPr>
+          <w:sz w:val="24"/>
+        </w:rPr>
+        <w:t>, 7</w:t>
+      </w:r>
+      <w:r>
+        <w:rPr>
+          <w:sz w:val="24"/>
+          <w:vertAlign w:val="superscript"/>
+        </w:rPr>
+        <w:t>th</w:t>
+      </w:r>
+      <w:r>
+        <w:rPr>
+          <w:sz w:val="24"/>
+        </w:rPr>
+        <w:t xml:space="preserve"> and 10</w:t>
+      </w:r>
+      <w:r>
+        <w:rPr>
+          <w:sz w:val="24"/>
+          <w:vertAlign w:val="superscript"/>
+        </w:rPr>
+        <w:t>th</w:t>
+      </w:r>
+      <w:r>
+        <w:rPr>
+          <w:sz w:val="24"/>
+        </w:rPr>
+        <w:t xml:space="preserve"> floor, what if </w:t>
+      </w:r>
+      <w:proofErr w:type="spellStart"/>
+      <w:r>
+        <w:rPr>
+          <w:sz w:val="24"/>
+        </w:rPr>
+        <w:t>im</w:t>
+      </w:r>
+      <w:proofErr w:type="spellEnd"/>
+      <w:r>
+        <w:rPr>
+          <w:sz w:val="24"/>
+        </w:rPr>
+        <w:t xml:space="preserve"> on the 5</w:t>
+      </w:r>
+      <w:r>
+        <w:rPr>
+          <w:sz w:val="24"/>
+          <w:vertAlign w:val="superscript"/>
+        </w:rPr>
+        <w:t>th</w:t>
+      </w:r>
+      <w:r>
+        <w:rPr>
+          <w:sz w:val="24"/>
+        </w:rPr>
+        <w:t xml:space="preserve"> floor and </w:t>
+      </w:r>
+      <w:proofErr w:type="spellStart"/>
+      <w:r>
+        <w:rPr>
+          <w:sz w:val="24"/>
+        </w:rPr>
+        <w:t>im</w:t>
+      </w:r>
+      <w:proofErr w:type="spellEnd"/>
+      <w:r>
+        <w:rPr>
+          <w:sz w:val="24"/>
+        </w:rPr>
+        <w:t xml:space="preserve"> in need of a quick drink? So </w:t>
+      </w:r>
+      <w:proofErr w:type="gramStart"/>
+      <w:r>
+        <w:rPr>
+          <w:sz w:val="24"/>
+        </w:rPr>
+        <w:t>yes</w:t>
+      </w:r>
+      <w:proofErr w:type="gramEnd"/>
+      <w:r>
+        <w:rPr>
+          <w:sz w:val="24"/>
+        </w:rPr>
+        <w:t xml:space="preserve"> we need more”</w:t>
+      </w:r>
+    </w:p>
+    <w:p>
+      <w:pPr>
+        <w:pStyle w:val="NoSpacing"/>
+        <w:rPr>
+          <w:b/>
+          <w:sz w:val="24"/>
+        </w:rPr>
+      </w:pPr>
+    </w:p>
+    <w:p>
+      <w:pPr>
+        <w:pStyle w:val="NoSpacing"/>
+        <w:numPr>
+          <w:ilvl w:val="0"/>
+          <w:numId w:val="1"/>
+        </w:numPr>
+        <w:rPr>
+          <w:b/>
+          <w:sz w:val="24"/>
+        </w:rPr>
+      </w:pPr>
+      <w:r>
+        <w:rPr>
+          <w:b/>
+          <w:sz w:val="24"/>
+        </w:rPr>
+        <w:t>Have you ever had any problems with buying drinks at the coffee machine?</w:t>
+      </w:r>
+    </w:p>
+    <w:p>
+      <w:pPr>
+        <w:pStyle w:val="NoSpacing"/>
+        <w:numPr>
+          <w:ilvl w:val="0"/>
+          <w:numId w:val="2"/>
+        </w:numPr>
+        <w:rPr>
+          <w:sz w:val="24"/>
+        </w:rPr>
+      </w:pPr>
+      <w:r>
+        <w:rPr>
+          <w:sz w:val="24"/>
+        </w:rPr>
+        <w:t>“The biggest problem I face is th</w:t>
+      </w:r>
+      <w:bookmarkStart w:id="0" w:name="_GoBack"/>
+      <w:bookmarkEnd w:id="0"/>
+      <w:r>
+        <w:rPr>
+          <w:sz w:val="24"/>
+        </w:rPr>
+        <w:t xml:space="preserve">at I tend to always have new </w:t>
+      </w:r>
+      <w:proofErr w:type="gramStart"/>
+      <w:r>
+        <w:rPr>
+          <w:sz w:val="24"/>
+        </w:rPr>
+        <w:t>5 peso</w:t>
+      </w:r>
+      <w:proofErr w:type="gramEnd"/>
+      <w:r>
+        <w:rPr>
+          <w:sz w:val="24"/>
+        </w:rPr>
+        <w:t xml:space="preserve"> coins and the machine needs the old ones”</w:t>
+      </w:r>
+    </w:p>
+    <w:p>
+      <w:pPr>
+        <w:pStyle w:val="NoSpacing"/>
+        <w:rPr>
+          <w:sz w:val="24"/>
+        </w:rPr>
+      </w:pPr>
+    </w:p>
+    <w:p>
+      <w:pPr>
+        <w:pStyle w:val="NoSpacing"/>
+        <w:rPr>
+          <w:b/>
+          <w:sz w:val="24"/>
+        </w:rPr>
+      </w:pPr>
+      <w:r>
+        <w:rPr>
+          <w:b/>
+          <w:sz w:val="24"/>
+        </w:rPr>
+        <w:t xml:space="preserve">Interviewee # </w:t>
+      </w:r>
+      <w:r>
+        <w:rPr>
+          <w:b/>
+          <w:sz w:val="24"/>
+        </w:rPr>
+        <w:t>2</w:t>
+      </w:r>
+      <w:r>
+        <w:rPr>
+          <w:b/>
+          <w:sz w:val="24"/>
+        </w:rPr>
+        <w:t xml:space="preserve">: </w:t>
+      </w:r>
+      <w:r>
+        <w:rPr>
+          <w:b/>
+          <w:sz w:val="24"/>
+        </w:rPr>
+        <w:t>Reign Mina</w:t>
+      </w:r>
+    </w:p>
+    <w:p>
+      <w:pPr>
+        <w:pStyle w:val="NoSpacing"/>
+        <w:rPr>
+          <w:b/>
+          <w:sz w:val="24"/>
+        </w:rPr>
+      </w:pPr>
+      <w:r>
+        <w:rPr>
+          <w:b/>
+          <w:noProof/>
+          <w:sz w:val="24"/>
+        </w:rPr>
+        <w:drawing>
+          <wp:anchor distT="0" distB="0" distL="114300" distR="114300" simplePos="0" relativeHeight="251659264" behindDoc="1" locked="0" layoutInCell="1" allowOverlap="1">
+            <wp:simplePos x="0" y="0"/>
+            <wp:positionH relativeFrom="column">
+              <wp:posOffset>247650</wp:posOffset>
+            </wp:positionH>
+            <wp:positionV relativeFrom="paragraph">
+              <wp:posOffset>10795</wp:posOffset>
+            </wp:positionV>
+            <wp:extent cx="1495425" cy="1495425"/>
+            <wp:effectExtent l="0" t="0" r="9525" b="9525"/>
+            <wp:wrapNone/>
+            <wp:docPr id="2" name="Picture 2"/>
+            <wp:cNvGraphicFramePr>
+              <a:graphicFrameLocks xmlns:a="http://schemas.openxmlformats.org/drawingml/2006/main" noChangeAspect="1"/>
+            </wp:cNvGraphicFramePr>
+            <a:graphic xmlns:a="http://schemas.openxmlformats.org/drawingml/2006/main">
+              <a:graphicData uri="http://schemas.openxmlformats.org/drawingml/2006/picture">
+                <pic:pic xmlns:pic="http://schemas.openxmlformats.org/drawingml/2006/picture">
+                  <pic:nvPicPr>
+                    <pic:cNvPr id="0" name="Picture 2"/>
+                    <pic:cNvPicPr>
+                      <a:picLocks noChangeAspect="1" noChangeArrowheads="1"/>
+                    </pic:cNvPicPr>
+                  </pic:nvPicPr>
+                  <pic:blipFill>
+                    <a:blip r:embed="rId6" cstate="print">
+                      <a:extLst>
+                        <a:ext uri="{28A0092B-C50C-407E-A947-70E740481C1C}">
+                          <a14:useLocalDpi xmlns:a14="http://schemas.microsoft.com/office/drawing/2010/main" val="0"/>
+                        </a:ext>
+                      </a:extLst>
+                    </a:blip>
+                    <a:srcRect/>
+                    <a:stretch>
+                      <a:fillRect/>
+                    </a:stretch>
+                  </pic:blipFill>
+                  <pic:spPr bwMode="auto">
+                    <a:xfrm>
+                      <a:off x="0" y="0"/>
+                      <a:ext cx="1495425" cy="1495425"/>
+                    </a:xfrm>
+                    <a:prstGeom prst="rect">
+                      <a:avLst/>
+                    </a:prstGeom>
+                    <a:noFill/>
+                    <a:ln>
+                      <a:noFill/>
+                    </a:ln>
+                  </pic:spPr>
+                </pic:pic>
+              </a:graphicData>
+            </a:graphic>
+          </wp:anchor>
+        </w:drawing>
+      </w:r>
+    </w:p>
+    <w:p>
+      <w:pPr>
+        <w:pStyle w:val="NoSpacing"/>
+        <w:ind w:left="360"/>
+        <w:rPr>
+          <w:b/>
+          <w:sz w:val="24"/>
+        </w:rPr>
+      </w:pPr>
+    </w:p>
+    <w:p>
+      <w:pPr>
+        <w:pStyle w:val="NoSpacing"/>
+        <w:ind w:left="360"/>
+        <w:rPr>
+          <w:b/>
+          <w:sz w:val="24"/>
+        </w:rPr>
+      </w:pPr>
+    </w:p>
+    <w:p>
+      <w:pPr>
+        <w:pStyle w:val="NoSpacing"/>
+        <w:ind w:left="360"/>
+        <w:rPr>
+          <w:b/>
+          <w:sz w:val="24"/>
+        </w:rPr>
+      </w:pPr>
+    </w:p>
+    <w:p>
+      <w:pPr>
+        <w:pStyle w:val="NoSpacing"/>
+        <w:ind w:left="360"/>
+        <w:rPr>
+          <w:b/>
+          <w:sz w:val="24"/>
+        </w:rPr>
+      </w:pPr>
+    </w:p>
+    <w:p>
+      <w:pPr>
+        <w:pStyle w:val="NoSpacing"/>
+        <w:ind w:left="360"/>
+        <w:rPr>
+          <w:b/>
+          <w:sz w:val="24"/>
+        </w:rPr>
+      </w:pPr>
+    </w:p>
+    <w:p>
+      <w:pPr>
+        <w:pStyle w:val="NoSpacing"/>
+        <w:ind w:left="360"/>
+        <w:rPr>
+          <w:b/>
+          <w:sz w:val="24"/>
+        </w:rPr>
+      </w:pPr>
+    </w:p>
+    <w:p>
+      <w:pPr>
+        <w:pStyle w:val="NoSpacing"/>
+        <w:ind w:left="360"/>
+        <w:rPr>
+          <w:b/>
+          <w:sz w:val="24"/>
+        </w:rPr>
+      </w:pPr>
+    </w:p>
+    <w:p>
+      <w:pPr>
+        <w:pStyle w:val="NoSpacing"/>
+        <w:numPr>
+          <w:ilvl w:val="0"/>
+          <w:numId w:val="4"/>
+        </w:numPr>
+        <w:rPr>
+          <w:b/>
+          <w:sz w:val="24"/>
+        </w:rPr>
+      </w:pPr>
+      <w:r>
+        <w:rPr>
+          <w:b/>
+          <w:sz w:val="24"/>
+        </w:rPr>
+        <w:t>How often do you buy a drink at the coffee machine?</w:t>
+      </w:r>
+    </w:p>
+    <w:p>
+      <w:pPr>
+        <w:pStyle w:val="NoSpacing"/>
+        <w:numPr>
+          <w:ilvl w:val="0"/>
+          <w:numId w:val="2"/>
+        </w:numPr>
+        <w:rPr>
+          <w:sz w:val="24"/>
+        </w:rPr>
+      </w:pPr>
+      <w:r>
+        <w:rPr>
+          <w:sz w:val="24"/>
+        </w:rPr>
+        <w:t>“</w:t>
+      </w:r>
+      <w:r>
+        <w:rPr>
+          <w:sz w:val="24"/>
+        </w:rPr>
+        <w:t xml:space="preserve">yeah </w:t>
+      </w:r>
+      <w:proofErr w:type="spellStart"/>
+      <w:r>
+        <w:rPr>
+          <w:sz w:val="24"/>
+        </w:rPr>
+        <w:t>i</w:t>
+      </w:r>
+      <w:proofErr w:type="spellEnd"/>
+      <w:r>
+        <w:rPr>
+          <w:sz w:val="24"/>
+        </w:rPr>
+        <w:t xml:space="preserve"> drink </w:t>
+      </w:r>
+      <w:proofErr w:type="spellStart"/>
+      <w:r>
+        <w:rPr>
+          <w:sz w:val="24"/>
+        </w:rPr>
+        <w:t>everyday</w:t>
+      </w:r>
+      <w:proofErr w:type="spellEnd"/>
+      <w:r>
+        <w:rPr>
+          <w:sz w:val="24"/>
+        </w:rPr>
+        <w:t>.</w:t>
+      </w:r>
+      <w:r>
+        <w:rPr>
+          <w:sz w:val="24"/>
+        </w:rPr>
+        <w:t>”</w:t>
+      </w:r>
+    </w:p>
+    <w:p>
+      <w:pPr>
+        <w:pStyle w:val="NoSpacing"/>
+        <w:ind w:left="720"/>
+        <w:rPr>
+          <w:b/>
+          <w:sz w:val="24"/>
+        </w:rPr>
+      </w:pPr>
+    </w:p>
+    <w:p>
+      <w:pPr>
+        <w:pStyle w:val="NoSpacing"/>
+        <w:numPr>
+          <w:ilvl w:val="0"/>
+          <w:numId w:val="4"/>
+        </w:numPr>
+        <w:rPr>
+          <w:b/>
+          <w:sz w:val="24"/>
+        </w:rPr>
+      </w:pPr>
+      <w:r>
+        <w:rPr>
+          <w:b/>
+          <w:sz w:val="24"/>
+        </w:rPr>
+        <w:t>Do you find it convenient to have a coffee machine at school?</w:t>
+      </w:r>
+    </w:p>
+    <w:p>
+      <w:pPr>
+        <w:pStyle w:val="NoSpacing"/>
+        <w:numPr>
+          <w:ilvl w:val="0"/>
+          <w:numId w:val="2"/>
+        </w:numPr>
+        <w:rPr>
+          <w:sz w:val="24"/>
+        </w:rPr>
+      </w:pPr>
+      <w:r>
+        <w:rPr>
+          <w:sz w:val="24"/>
+        </w:rPr>
+        <w:t>“</w:t>
+      </w:r>
+      <w:proofErr w:type="gramStart"/>
+      <w:r>
+        <w:rPr>
+          <w:sz w:val="24"/>
+        </w:rPr>
+        <w:t>yes</w:t>
+      </w:r>
+      <w:proofErr w:type="gramEnd"/>
+      <w:r>
+        <w:rPr>
+          <w:sz w:val="24"/>
+        </w:rPr>
+        <w:t xml:space="preserve"> </w:t>
+      </w:r>
+      <w:proofErr w:type="spellStart"/>
+      <w:r>
+        <w:rPr>
+          <w:sz w:val="24"/>
+        </w:rPr>
+        <w:t>i</w:t>
+      </w:r>
+      <w:proofErr w:type="spellEnd"/>
+      <w:r>
+        <w:rPr>
+          <w:sz w:val="24"/>
+        </w:rPr>
+        <w:t xml:space="preserve"> find it convenient </w:t>
+      </w:r>
+      <w:proofErr w:type="spellStart"/>
+      <w:r>
+        <w:rPr>
+          <w:sz w:val="24"/>
+        </w:rPr>
+        <w:t>bc</w:t>
+      </w:r>
+      <w:proofErr w:type="spellEnd"/>
+      <w:r>
+        <w:rPr>
+          <w:sz w:val="24"/>
+        </w:rPr>
+        <w:t xml:space="preserve"> </w:t>
+      </w:r>
+      <w:proofErr w:type="spellStart"/>
+      <w:r>
+        <w:rPr>
+          <w:sz w:val="24"/>
+        </w:rPr>
+        <w:t>i</w:t>
+      </w:r>
+      <w:proofErr w:type="spellEnd"/>
+      <w:r>
+        <w:rPr>
+          <w:sz w:val="24"/>
+        </w:rPr>
+        <w:t xml:space="preserve"> </w:t>
+      </w:r>
+      <w:proofErr w:type="spellStart"/>
+      <w:r>
+        <w:rPr>
+          <w:sz w:val="24"/>
+        </w:rPr>
+        <w:t>dont</w:t>
+      </w:r>
+      <w:proofErr w:type="spellEnd"/>
+      <w:r>
+        <w:rPr>
+          <w:sz w:val="24"/>
+        </w:rPr>
+        <w:t xml:space="preserve"> have to go outside or bring my own coffee to get a cup daily.</w:t>
+      </w:r>
+      <w:r>
+        <w:rPr>
+          <w:sz w:val="24"/>
+        </w:rPr>
+        <w:t>”</w:t>
+      </w:r>
+    </w:p>
+    <w:p>
+      <w:pPr>
+        <w:pStyle w:val="NoSpacing"/>
+        <w:ind w:left="720"/>
+        <w:rPr>
+          <w:b/>
+          <w:sz w:val="24"/>
+        </w:rPr>
+      </w:pPr>
+    </w:p>
+    <w:p>
+      <w:pPr>
+        <w:pStyle w:val="NoSpacing"/>
+        <w:numPr>
+          <w:ilvl w:val="0"/>
+          <w:numId w:val="4"/>
+        </w:numPr>
+        <w:rPr>
+          <w:b/>
+          <w:sz w:val="24"/>
+        </w:rPr>
+      </w:pPr>
+      <w:r>
+        <w:rPr>
+          <w:b/>
+          <w:sz w:val="24"/>
+        </w:rPr>
+        <w:lastRenderedPageBreak/>
+        <w:t>Do you think we need more coffee machines at school? If yes, why?</w:t>
+      </w:r>
+    </w:p>
+    <w:p>
+      <w:pPr>
+        <w:pStyle w:val="NoSpacing"/>
+        <w:numPr>
+          <w:ilvl w:val="0"/>
+          <w:numId w:val="2"/>
+        </w:numPr>
+        <w:rPr>
+          <w:b/>
+          <w:sz w:val="24"/>
+        </w:rPr>
+      </w:pPr>
+      <w:r>
+        <w:rPr>
+          <w:sz w:val="24"/>
+        </w:rPr>
+        <w:t>“</w:t>
+      </w:r>
+      <w:proofErr w:type="gramStart"/>
+      <w:r>
+        <w:rPr>
+          <w:sz w:val="24"/>
+        </w:rPr>
+        <w:t>yes</w:t>
+      </w:r>
+      <w:proofErr w:type="gramEnd"/>
+      <w:r>
+        <w:rPr>
+          <w:sz w:val="24"/>
+        </w:rPr>
+        <w:t xml:space="preserve"> we need more so </w:t>
+      </w:r>
+      <w:proofErr w:type="spellStart"/>
+      <w:r>
+        <w:rPr>
+          <w:sz w:val="24"/>
+        </w:rPr>
+        <w:t>theres</w:t>
+      </w:r>
+      <w:proofErr w:type="spellEnd"/>
+      <w:r>
+        <w:rPr>
+          <w:sz w:val="24"/>
+        </w:rPr>
+        <w:t xml:space="preserve"> less distance to walk for a coffee machine compared to right now we only have 3 coffee machines.</w:t>
+      </w:r>
+      <w:r>
+        <w:rPr>
+          <w:sz w:val="24"/>
+        </w:rPr>
+        <w:t>”</w:t>
+      </w:r>
+    </w:p>
+    <w:p>
+      <w:pPr>
+        <w:pStyle w:val="NoSpacing"/>
+        <w:rPr>
+          <w:b/>
+          <w:sz w:val="24"/>
+        </w:rPr>
+      </w:pPr>
+    </w:p>
+    <w:p>
+      <w:pPr>
+        <w:pStyle w:val="NoSpacing"/>
+        <w:numPr>
+          <w:ilvl w:val="0"/>
+          <w:numId w:val="4"/>
+        </w:numPr>
+        <w:rPr>
+          <w:b/>
+          <w:sz w:val="24"/>
+        </w:rPr>
+      </w:pPr>
+      <w:r>
+        <w:rPr>
+          <w:b/>
+          <w:sz w:val="24"/>
+        </w:rPr>
+        <w:t>Have you ever had any problems with buying drinks at the coffee machine?</w:t>
+      </w:r>
+    </w:p>
+    <w:p>
+      <w:pPr>
+        <w:pStyle w:val="NoSpacing"/>
+        <w:numPr>
+          <w:ilvl w:val="0"/>
+          <w:numId w:val="2"/>
+        </w:numPr>
+        <w:rPr>
+          <w:sz w:val="24"/>
+        </w:rPr>
+      </w:pPr>
+      <w:r>
+        <w:rPr>
+          <w:sz w:val="24"/>
+        </w:rPr>
+        <w:t>“</w:t>
+      </w:r>
+      <w:r>
+        <w:rPr>
+          <w:sz w:val="24"/>
+        </w:rPr>
+        <w:t xml:space="preserve">my only issue is that there are times where I </w:t>
+      </w:r>
+      <w:r>
+        <w:rPr>
+          <w:sz w:val="24"/>
+        </w:rPr>
+        <w:t>forget my coin purse at home or in the class room</w:t>
+      </w:r>
+      <w:r>
+        <w:rPr>
+          <w:sz w:val="24"/>
+        </w:rPr>
+        <w:t>”</w:t>
+      </w:r>
+    </w:p>
+    <w:p>
+      <w:pPr>
+        <w:pStyle w:val="NoSpacing"/>
+        <w:rPr>
+          <w:sz w:val="24"/>
+        </w:rPr>
+      </w:pPr>
+    </w:p>
+    <w:p>
+      <w:pPr>
+        <w:pStyle w:val="NoSpacing"/>
+        <w:rPr>
+          <w:b/>
+          <w:sz w:val="24"/>
+        </w:rPr>
+      </w:pPr>
+      <w:r>
+        <w:rPr>
+          <w:b/>
+          <w:sz w:val="24"/>
+        </w:rPr>
+        <w:t xml:space="preserve">Interviewee #3: </w:t>
+      </w:r>
+      <w:proofErr w:type="spellStart"/>
+      <w:r>
+        <w:rPr>
+          <w:b/>
+          <w:sz w:val="24"/>
+        </w:rPr>
+        <w:t>Ronn</w:t>
+      </w:r>
+      <w:proofErr w:type="spellEnd"/>
+      <w:r>
+        <w:rPr>
+          <w:b/>
+          <w:sz w:val="24"/>
+        </w:rPr>
+        <w:t xml:space="preserve"> Angelo Lee</w:t>
+      </w:r>
+    </w:p>
+    <w:p>
+      <w:pPr>
+        <w:pStyle w:val="NoSpacing"/>
+        <w:rPr>
+          <w:sz w:val="24"/>
+        </w:rPr>
+      </w:pPr>
+    </w:p>
+    <w:p>
+      <w:pPr>
+        <w:pStyle w:val="NoSpacing"/>
+        <w:rPr>
+          <w:sz w:val="24"/>
+        </w:rPr>
+      </w:pPr>
+      <w:r>
+        <w:rPr>
+          <w:noProof/>
+          <w:sz w:val="24"/>
+        </w:rPr>
+        <w:drawing>
+          <wp:anchor distT="0" distB="0" distL="114300" distR="114300" simplePos="0" relativeHeight="251660288" behindDoc="1" locked="0" layoutInCell="1" allowOverlap="1">
+            <wp:simplePos x="0" y="0"/>
+            <wp:positionH relativeFrom="column">
+              <wp:posOffset>352425</wp:posOffset>
+            </wp:positionH>
+            <wp:positionV relativeFrom="paragraph">
+              <wp:posOffset>8890</wp:posOffset>
+            </wp:positionV>
+            <wp:extent cx="1935713" cy="2009775"/>
+            <wp:effectExtent l="0" t="0" r="7620" b="0"/>
+            <wp:wrapNone/>
+            <wp:docPr id="3" name="Picture 3"/>
+            <wp:cNvGraphicFramePr>
+              <a:graphicFrameLocks xmlns:a="http://schemas.openxmlformats.org/drawingml/2006/main" noChangeAspect="1"/>
+            </wp:cNvGraphicFramePr>
+            <a:graphic xmlns:a="http://schemas.openxmlformats.org/drawingml/2006/main">
+              <a:graphicData uri="http://schemas.openxmlformats.org/drawingml/2006/picture">
+                <pic:pic xmlns:pic="http://schemas.openxmlformats.org/drawingml/2006/picture">
+                  <pic:nvPicPr>
+                    <pic:cNvPr id="0" name="Picture 3"/>
+                    <pic:cNvPicPr>
+                      <a:picLocks noChangeAspect="1" noChangeArrowheads="1"/>
+                    </pic:cNvPicPr>
+                  </pic:nvPicPr>
+                  <pic:blipFill rotWithShape="1">
+                    <a:blip r:embed="rId7" cstate="print">
+                      <a:extLst>
+                        <a:ext uri="{28A0092B-C50C-407E-A947-70E740481C1C}">
+                          <a14:useLocalDpi xmlns:a14="http://schemas.microsoft.com/office/drawing/2010/main" val="0"/>
+                        </a:ext>
+                      </a:extLst>
+                    </a:blip>
+                    <a:srcRect b="30742"/>
+                    <a:stretch/>
+                  </pic:blipFill>
+                  <pic:spPr bwMode="auto">
+                    <a:xfrm>
+                      <a:off x="0" y="0"/>
+                      <a:ext cx="1935713" cy="2009775"/>
+                    </a:xfrm>
+                    <a:prstGeom prst="rect">
+                      <a:avLst/>
+                    </a:prstGeom>
+                    <a:noFill/>
+                    <a:ln>
+                      <a:noFill/>
+                    </a:ln>
+                    <a:extLst>
+                      <a:ext uri="{53640926-AAD7-44D8-BBD7-CCE9431645EC}">
+                        <a14:shadowObscured xmlns:a14="http://schemas.microsoft.com/office/drawing/2010/main"/>
+                      </a:ext>
+                    </a:extLst>
+                  </pic:spPr>
+                </pic:pic>
+              </a:graphicData>
+            </a:graphic>
+          </wp:anchor>
+        </w:drawing>
+      </w:r>
+    </w:p>
+    <w:p>
+      <w:pPr>
+        <w:pStyle w:val="NoSpacing"/>
+        <w:rPr>
+          <w:sz w:val="24"/>
+        </w:rPr>
+      </w:pPr>
+    </w:p>
+    <w:p>
+      <w:pPr>
+        <w:pStyle w:val="NoSpacing"/>
+        <w:rPr>
+          <w:sz w:val="24"/>
+        </w:rPr>
+      </w:pPr>
+    </w:p>
+    <w:p>
+      <w:pPr>
+        <w:pStyle w:val="NoSpacing"/>
+        <w:rPr>
+          <w:sz w:val="24"/>
+        </w:rPr>
+      </w:pPr>
+    </w:p>
+    <w:p>
+      <w:pPr>
+        <w:pStyle w:val="NoSpacing"/>
+        <w:rPr>
+          <w:sz w:val="24"/>
+        </w:rPr>
+      </w:pPr>
+    </w:p>
+    <w:p>
+      <w:pPr>
+        <w:pStyle w:val="NoSpacing"/>
+        <w:rPr>
+          <w:sz w:val="24"/>
+        </w:rPr>
+      </w:pPr>
+    </w:p>
+    <w:p>
+      <w:pPr>
+        <w:pStyle w:val="NoSpacing"/>
+        <w:rPr>
+          <w:sz w:val="24"/>
+        </w:rPr>
+      </w:pPr>
+    </w:p>
+    <w:p>
+      <w:pPr>
+        <w:pStyle w:val="NoSpacing"/>
+        <w:rPr>
+          <w:sz w:val="24"/>
+        </w:rPr>
+      </w:pPr>
+    </w:p>
+    <w:p>
+      <w:pPr>
+        <w:pStyle w:val="NoSpacing"/>
+        <w:rPr>
+          <w:sz w:val="24"/>
+        </w:rPr>
+      </w:pPr>
+    </w:p>
+    <w:p>
+      <w:pPr>
+        <w:pStyle w:val="NoSpacing"/>
+        <w:rPr>
+          <w:sz w:val="24"/>
+        </w:rPr>
+      </w:pPr>
+    </w:p>
+    <w:p>
+      <w:pPr>
+        <w:pStyle w:val="NoSpacing"/>
+        <w:rPr>
+          <w:sz w:val="24"/>
+        </w:rPr>
+      </w:pPr>
+    </w:p>
+    <w:p>
+      <w:pPr>
+        <w:pStyle w:val="NoSpacing"/>
+        <w:numPr>
+          <w:ilvl w:val="0"/>
+          <w:numId w:val="5"/>
+        </w:numPr>
+        <w:rPr>
+          <w:b/>
+          <w:sz w:val="24"/>
+        </w:rPr>
+      </w:pPr>
+      <w:r>
+        <w:rPr>
+          <w:b/>
+          <w:sz w:val="24"/>
+        </w:rPr>
+        <w:t>How often do you buy a drink at the coffee machine?</w:t>
+      </w:r>
+    </w:p>
+    <w:p>
+      <w:pPr>
+        <w:pStyle w:val="NoSpacing"/>
+        <w:numPr>
+          <w:ilvl w:val="0"/>
+          <w:numId w:val="2"/>
+        </w:numPr>
+        <w:rPr>
+          <w:sz w:val="24"/>
+        </w:rPr>
+      </w:pPr>
+      <w:r>
+        <w:rPr>
+          <w:sz w:val="24"/>
+        </w:rPr>
+        <w:t>“</w:t>
+      </w:r>
+      <w:r>
+        <w:rPr>
+          <w:sz w:val="24"/>
+        </w:rPr>
+        <w:t>I buy coffee from time to time but not always</w:t>
+      </w:r>
+      <w:r>
+        <w:rPr>
+          <w:sz w:val="24"/>
+        </w:rPr>
+        <w:t>.</w:t>
+      </w:r>
+      <w:r>
+        <w:rPr>
+          <w:sz w:val="24"/>
+        </w:rPr>
+        <w:t>”</w:t>
+      </w:r>
+    </w:p>
+    <w:p>
+      <w:pPr>
+        <w:pStyle w:val="NoSpacing"/>
+        <w:ind w:left="720"/>
+        <w:rPr>
+          <w:b/>
+          <w:sz w:val="24"/>
+        </w:rPr>
+      </w:pPr>
+    </w:p>
+    <w:p>
+      <w:pPr>
+        <w:pStyle w:val="NoSpacing"/>
+        <w:numPr>
+          <w:ilvl w:val="0"/>
+          <w:numId w:val="5"/>
+        </w:numPr>
+        <w:rPr>
+          <w:b/>
+          <w:sz w:val="24"/>
+        </w:rPr>
+      </w:pPr>
+      <w:r>
+        <w:rPr>
+          <w:b/>
+          <w:sz w:val="24"/>
+        </w:rPr>
+        <w:t>Do you find it convenient to have a coffee machine at school?</w:t>
+      </w:r>
+    </w:p>
+    <w:p>
+      <w:pPr>
+        <w:pStyle w:val="NoSpacing"/>
+        <w:numPr>
+          <w:ilvl w:val="0"/>
+          <w:numId w:val="2"/>
+        </w:numPr>
+        <w:rPr>
+          <w:sz w:val="24"/>
+        </w:rPr>
+      </w:pPr>
+      <w:r>
+        <w:rPr>
+          <w:sz w:val="24"/>
+        </w:rPr>
+        <w:t>“</w:t>
+      </w:r>
+      <w:proofErr w:type="gramStart"/>
+      <w:r>
+        <w:rPr>
+          <w:sz w:val="24"/>
+        </w:rPr>
+        <w:t>yes</w:t>
+      </w:r>
+      <w:proofErr w:type="gramEnd"/>
+      <w:r>
+        <w:rPr>
+          <w:sz w:val="24"/>
+        </w:rPr>
+        <w:t xml:space="preserve"> its very convenient to have them here because as college students, we need coffee to do activities</w:t>
+      </w:r>
+      <w:r>
+        <w:rPr>
+          <w:sz w:val="24"/>
+        </w:rPr>
+        <w:t>.</w:t>
+      </w:r>
+      <w:r>
+        <w:rPr>
+          <w:sz w:val="24"/>
+        </w:rPr>
+        <w:t>”</w:t>
+      </w:r>
+    </w:p>
+    <w:p>
+      <w:pPr>
+        <w:pStyle w:val="NoSpacing"/>
+        <w:ind w:left="720"/>
+        <w:rPr>
+          <w:b/>
+          <w:sz w:val="24"/>
+        </w:rPr>
+      </w:pPr>
+    </w:p>
+    <w:p>
+      <w:pPr>
+        <w:pStyle w:val="NoSpacing"/>
+        <w:numPr>
+          <w:ilvl w:val="0"/>
+          <w:numId w:val="5"/>
+        </w:numPr>
+        <w:rPr>
+          <w:b/>
+          <w:sz w:val="24"/>
+        </w:rPr>
+      </w:pPr>
+      <w:r>
+        <w:rPr>
+          <w:b/>
+          <w:sz w:val="24"/>
+        </w:rPr>
+        <w:t>Do you think we need more coffee machines at school? If yes, why?</w:t>
+      </w:r>
+    </w:p>
+    <w:p>
+      <w:pPr>
+        <w:pStyle w:val="NoSpacing"/>
+        <w:numPr>
+          <w:ilvl w:val="0"/>
+          <w:numId w:val="2"/>
+        </w:numPr>
+        <w:rPr>
+          <w:b/>
+          <w:sz w:val="24"/>
+        </w:rPr>
+      </w:pPr>
+      <w:r>
+        <w:rPr>
+          <w:sz w:val="24"/>
+        </w:rPr>
+        <w:t>“</w:t>
+      </w:r>
+      <w:r>
+        <w:rPr>
+          <w:sz w:val="24"/>
+        </w:rPr>
+        <w:t xml:space="preserve">no, I think the coffee machines we have now are strategically placed so that we </w:t>
+      </w:r>
+      <w:proofErr w:type="spellStart"/>
+      <w:proofErr w:type="gramStart"/>
+      <w:r>
+        <w:rPr>
+          <w:sz w:val="24"/>
+        </w:rPr>
+        <w:t>wont</w:t>
+      </w:r>
+      <w:proofErr w:type="spellEnd"/>
+      <w:proofErr w:type="gramEnd"/>
+      <w:r>
+        <w:rPr>
+          <w:sz w:val="24"/>
+        </w:rPr>
+        <w:t xml:space="preserve"> need any more</w:t>
+      </w:r>
+      <w:r>
+        <w:rPr>
+          <w:sz w:val="24"/>
+        </w:rPr>
+        <w:t>.</w:t>
+      </w:r>
+      <w:r>
+        <w:rPr>
+          <w:sz w:val="24"/>
+        </w:rPr>
+        <w:t>”</w:t>
+      </w:r>
+    </w:p>
+    <w:p>
+      <w:pPr>
+        <w:pStyle w:val="NoSpacing"/>
+        <w:rPr>
+          <w:b/>
+          <w:sz w:val="24"/>
+        </w:rPr>
+      </w:pPr>
+    </w:p>
+    <w:p>
+      <w:pPr>
+        <w:pStyle w:val="NoSpacing"/>
+        <w:numPr>
+          <w:ilvl w:val="0"/>
+          <w:numId w:val="5"/>
+        </w:numPr>
+        <w:rPr>
+          <w:b/>
+          <w:sz w:val="24"/>
+        </w:rPr>
+      </w:pPr>
+      <w:r>
+        <w:rPr>
+          <w:b/>
+          <w:sz w:val="24"/>
+        </w:rPr>
+        <w:t>Have you ever had any problems with buying drinks at the coffee machine?</w:t>
+      </w:r>
+    </w:p>
+    <w:p>
+      <w:pPr>
+        <w:pStyle w:val="NoSpacing"/>
+        <w:numPr>
+          <w:ilvl w:val="0"/>
+          <w:numId w:val="2"/>
+        </w:numPr>
+        <w:rPr>
+          <w:sz w:val="24"/>
+        </w:rPr>
+      </w:pPr>
+      <w:r>
+        <w:rPr>
+          <w:sz w:val="24"/>
+        </w:rPr>
+        <w:t>“</w:t>
+      </w:r>
+      <w:r>
+        <w:rPr>
+          <w:sz w:val="24"/>
+        </w:rPr>
+        <w:t xml:space="preserve">I </w:t>
+      </w:r>
+      <w:r>
+        <w:rPr>
+          <w:sz w:val="24"/>
+        </w:rPr>
+        <w:t>always have this problem where I wouldn’t have any coins, I would always have paper bills.</w:t>
+      </w:r>
+      <w:r>
+        <w:rPr>
+          <w:sz w:val="24"/>
+        </w:rPr>
+        <w:t>”</w:t>
+      </w:r>
+    </w:p>
+    <w:p>
+      <w:pPr>
+        <w:pStyle w:val="NoSpacing"/>
+        <w:rPr>
+          <w:sz w:val="24"/>
         </w:rPr>
       </w:pPr>
     </w:p>
@@ -271,6 +1972,495 @@
     </w:sectPr>
   </w:body>
 </w:document>
+</file>
+
+<file path=word/numbering.xml><?xml version="1.0" encoding="utf-8"?>
+<w:numbering xmlns:wpc="http://schemas.microsoft.com/office/word/2010/wordprocessingCanvas" xmlns:cx="http://schemas.microsoft.com/office/drawing/2014/chartex" xmlns:cx1="http://schemas.microsoft.com/office/drawing/2015/9/8/chartex" xmlns:cx2="http://schemas.microsoft.com/office/drawing/2015/10/21/chartex" xmlns:cx3="http://schemas.microsoft.com/office/drawing/2016/5/9/chartex" xmlns:cx4="http://schemas.microsoft.com/office/drawing/2016/5/10/chartex" xmlns:cx5="http://schemas.microsoft.com/office/drawing/2016/5/11/chartex" xmlns:cx6="http://schemas.microsoft.com/office/drawing/2016/5/12/chartex" xmlns:cx7="http://schemas.microsoft.com/office/drawing/2016/5/13/chartex" xmlns:cx8="http://schemas.microsoft.com/office/drawing/2016/5/14/chartex" xmlns:mc="http://schemas.openxmlformats.org/markup-compatibility/2006" xmlns:aink="http://schemas.microsoft.com/office/drawing/2016/ink" xmlns:am3d="http://schemas.microsoft.com/office/drawing/2017/model3d" xmlns:o="urn:schemas-microsoft-com:office:office" xmlns:r="http://schemas.openxmlformats.org/officeDocument/2006/relationships" xmlns:m="http://schemas.openxmlformats.org/officeDocument/2006/math" xmlns:v="urn:schemas-microsoft-com:vml" xmlns:wp14="http://schemas.microsoft.com/office/word/2010/wordprocessingDrawing" xmlns:wp="http://schemas.openxmlformats.org/drawingml/2006/wordprocessingDrawing" xmlns:w10="urn:schemas-microsoft-com:office:word" xmlns:w="http://schemas.openxmlformats.org/wordprocessingml/2006/main" xmlns:w14="http://schemas.microsoft.com/office/word/2010/wordml" xmlns:w15="http://schemas.microsoft.com/office/word/2012/wordml" xmlns:w16cid="http://schemas.microsoft.com/office/word/2016/wordml/cid" xmlns:w16se="http://schemas.microsoft.com/office/word/2015/wordml/symex" xmlns:wpg="http://schemas.microsoft.com/office/word/2010/wordprocessingGroup" xmlns:wpi="http://schemas.microsoft.com/office/word/2010/wordprocessingInk" xmlns:wne="http://schemas.microsoft.com/office/word/2006/wordml" xmlns:wps="http://schemas.microsoft.com/office/word/2010/wordprocessingShape" mc:Ignorable="w14 w15 w16se w16cid wp14">
+  <w:abstractNum w:abstractNumId="0" w15:restartNumberingAfterBreak="0">
+    <w:nsid w:val="15BA2733"/>
+    <w:multiLevelType w:val="hybridMultilevel"/>
+    <w:tmpl w:val="DD3609A2"/>
+    <w:lvl w:ilvl="0" w:tplc="0409000F">
+      <w:start w:val="1"/>
+      <w:numFmt w:val="decimal"/>
+      <w:lvlText w:val="%1."/>
+      <w:lvlJc w:val="left"/>
+      <w:pPr>
+        <w:ind w:left="720" w:hanging="360"/>
+      </w:pPr>
+      <w:rPr>
+        <w:rFonts w:hint="default"/>
+      </w:rPr>
+    </w:lvl>
+    <w:lvl w:ilvl="1" w:tplc="04090019" w:tentative="1">
+      <w:start w:val="1"/>
+      <w:numFmt w:val="lowerLetter"/>
+      <w:lvlText w:val="%2."/>
+      <w:lvlJc w:val="left"/>
+      <w:pPr>
+        <w:ind w:left="1440" w:hanging="360"/>
+      </w:pPr>
+    </w:lvl>
+    <w:lvl w:ilvl="2" w:tplc="0409001B" w:tentative="1">
+      <w:start w:val="1"/>
+      <w:numFmt w:val="lowerRoman"/>
+      <w:lvlText w:val="%3."/>
+      <w:lvlJc w:val="right"/>
+      <w:pPr>
+        <w:ind w:left="2160" w:hanging="180"/>
+      </w:pPr>
+    </w:lvl>
+    <w:lvl w:ilvl="3" w:tplc="0409000F" w:tentative="1">
+      <w:start w:val="1"/>
+      <w:numFmt w:val="decimal"/>
+      <w:lvlText w:val="%4."/>
+      <w:lvlJc w:val="left"/>
+      <w:pPr>
+        <w:ind w:left="2880" w:hanging="360"/>
+      </w:pPr>
+    </w:lvl>
+    <w:lvl w:ilvl="4" w:tplc="04090019" w:tentative="1">
+      <w:start w:val="1"/>
+      <w:numFmt w:val="lowerLetter"/>
+      <w:lvlText w:val="%5."/>
+      <w:lvlJc w:val="left"/>
+      <w:pPr>
+        <w:ind w:left="3600" w:hanging="360"/>
+      </w:pPr>
+    </w:lvl>
+    <w:lvl w:ilvl="5" w:tplc="0409001B" w:tentative="1">
+      <w:start w:val="1"/>
+      <w:numFmt w:val="lowerRoman"/>
+      <w:lvlText w:val="%6."/>
+      <w:lvlJc w:val="right"/>
+      <w:pPr>
+        <w:ind w:left="4320" w:hanging="180"/>
+      </w:pPr>
+    </w:lvl>
+    <w:lvl w:ilvl="6" w:tplc="0409000F" w:tentative="1">
+      <w:start w:val="1"/>
+      <w:numFmt w:val="decimal"/>
+      <w:lvlText w:val="%7."/>
+      <w:lvlJc w:val="left"/>
+      <w:pPr>
+        <w:ind w:left="5040" w:hanging="360"/>
+      </w:pPr>
+    </w:lvl>
+    <w:lvl w:ilvl="7" w:tplc="04090019" w:tentative="1">
+      <w:start w:val="1"/>
+      <w:numFmt w:val="lowerLetter"/>
+      <w:lvlText w:val="%8."/>
+      <w:lvlJc w:val="left"/>
+      <w:pPr>
+        <w:ind w:left="5760" w:hanging="360"/>
+      </w:pPr>
+    </w:lvl>
+    <w:lvl w:ilvl="8" w:tplc="0409001B" w:tentative="1">
+      <w:start w:val="1"/>
+      <w:numFmt w:val="lowerRoman"/>
+      <w:lvlText w:val="%9."/>
+      <w:lvlJc w:val="right"/>
+      <w:pPr>
+        <w:ind w:left="6480" w:hanging="180"/>
+      </w:pPr>
+    </w:lvl>
+  </w:abstractNum>
+  <w:abstractNum w:abstractNumId="1" w15:restartNumberingAfterBreak="0">
+    <w:nsid w:val="1B634C3D"/>
+    <w:multiLevelType w:val="hybridMultilevel"/>
+    <w:tmpl w:val="9FAC03F2"/>
+    <w:lvl w:ilvl="0" w:tplc="0409000F">
+      <w:start w:val="1"/>
+      <w:numFmt w:val="decimal"/>
+      <w:lvlText w:val="%1."/>
+      <w:lvlJc w:val="left"/>
+      <w:pPr>
+        <w:ind w:left="720" w:hanging="360"/>
+      </w:pPr>
+      <w:rPr>
+        <w:rFonts w:hint="default"/>
+      </w:rPr>
+    </w:lvl>
+    <w:lvl w:ilvl="1" w:tplc="04090019" w:tentative="1">
+      <w:start w:val="1"/>
+      <w:numFmt w:val="lowerLetter"/>
+      <w:lvlText w:val="%2."/>
+      <w:lvlJc w:val="left"/>
+      <w:pPr>
+        <w:ind w:left="1440" w:hanging="360"/>
+      </w:pPr>
+    </w:lvl>
+    <w:lvl w:ilvl="2" w:tplc="0409001B" w:tentative="1">
+      <w:start w:val="1"/>
+      <w:numFmt w:val="lowerRoman"/>
+      <w:lvlText w:val="%3."/>
+      <w:lvlJc w:val="right"/>
+      <w:pPr>
+        <w:ind w:left="2160" w:hanging="180"/>
+      </w:pPr>
+    </w:lvl>
+    <w:lvl w:ilvl="3" w:tplc="0409000F" w:tentative="1">
+      <w:start w:val="1"/>
+      <w:numFmt w:val="decimal"/>
+      <w:lvlText w:val="%4."/>
+      <w:lvlJc w:val="left"/>
+      <w:pPr>
+        <w:ind w:left="2880" w:hanging="360"/>
+      </w:pPr>
+    </w:lvl>
+    <w:lvl w:ilvl="4" w:tplc="04090019" w:tentative="1">
+      <w:start w:val="1"/>
+      <w:numFmt w:val="lowerLetter"/>
+      <w:lvlText w:val="%5."/>
+      <w:lvlJc w:val="left"/>
+      <w:pPr>
+        <w:ind w:left="3600" w:hanging="360"/>
+      </w:pPr>
+    </w:lvl>
+    <w:lvl w:ilvl="5" w:tplc="0409001B" w:tentative="1">
+      <w:start w:val="1"/>
+      <w:numFmt w:val="lowerRoman"/>
+      <w:lvlText w:val="%6."/>
+      <w:lvlJc w:val="right"/>
+      <w:pPr>
+        <w:ind w:left="4320" w:hanging="180"/>
+      </w:pPr>
+    </w:lvl>
+    <w:lvl w:ilvl="6" w:tplc="0409000F" w:tentative="1">
+      <w:start w:val="1"/>
+      <w:numFmt w:val="decimal"/>
+      <w:lvlText w:val="%7."/>
+      <w:lvlJc w:val="left"/>
+      <w:pPr>
+        <w:ind w:left="5040" w:hanging="360"/>
+      </w:pPr>
+    </w:lvl>
+    <w:lvl w:ilvl="7" w:tplc="04090019" w:tentative="1">
+      <w:start w:val="1"/>
+      <w:numFmt w:val="lowerLetter"/>
+      <w:lvlText w:val="%8."/>
+      <w:lvlJc w:val="left"/>
+      <w:pPr>
+        <w:ind w:left="5760" w:hanging="360"/>
+      </w:pPr>
+    </w:lvl>
+    <w:lvl w:ilvl="8" w:tplc="0409001B" w:tentative="1">
+      <w:start w:val="1"/>
+      <w:numFmt w:val="lowerRoman"/>
+      <w:lvlText w:val="%9."/>
+      <w:lvlJc w:val="right"/>
+      <w:pPr>
+        <w:ind w:left="6480" w:hanging="180"/>
+      </w:pPr>
+    </w:lvl>
+  </w:abstractNum>
+  <w:abstractNum w:abstractNumId="2" w15:restartNumberingAfterBreak="0">
+    <w:nsid w:val="313570E4"/>
+    <w:multiLevelType w:val="hybridMultilevel"/>
+    <w:tmpl w:val="F3803ECC"/>
+    <w:lvl w:ilvl="0" w:tplc="0409000F">
+      <w:start w:val="1"/>
+      <w:numFmt w:val="decimal"/>
+      <w:lvlText w:val="%1."/>
+      <w:lvlJc w:val="left"/>
+      <w:pPr>
+        <w:ind w:left="720" w:hanging="360"/>
+      </w:pPr>
+      <w:rPr>
+        <w:rFonts w:hint="default"/>
+      </w:rPr>
+    </w:lvl>
+    <w:lvl w:ilvl="1" w:tplc="04090019" w:tentative="1">
+      <w:start w:val="1"/>
+      <w:numFmt w:val="lowerLetter"/>
+      <w:lvlText w:val="%2."/>
+      <w:lvlJc w:val="left"/>
+      <w:pPr>
+        <w:ind w:left="1440" w:hanging="360"/>
+      </w:pPr>
+    </w:lvl>
+    <w:lvl w:ilvl="2" w:tplc="0409001B" w:tentative="1">
+      <w:start w:val="1"/>
+      <w:numFmt w:val="lowerRoman"/>
+      <w:lvlText w:val="%3."/>
+      <w:lvlJc w:val="right"/>
+      <w:pPr>
+        <w:ind w:left="2160" w:hanging="180"/>
+      </w:pPr>
+    </w:lvl>
+    <w:lvl w:ilvl="3" w:tplc="0409000F" w:tentative="1">
+      <w:start w:val="1"/>
+      <w:numFmt w:val="decimal"/>
+      <w:lvlText w:val="%4."/>
+      <w:lvlJc w:val="left"/>
+      <w:pPr>
+        <w:ind w:left="2880" w:hanging="360"/>
+      </w:pPr>
+    </w:lvl>
+    <w:lvl w:ilvl="4" w:tplc="04090019" w:tentative="1">
+      <w:start w:val="1"/>
+      <w:numFmt w:val="lowerLetter"/>
+      <w:lvlText w:val="%5."/>
+      <w:lvlJc w:val="left"/>
+      <w:pPr>
+        <w:ind w:left="3600" w:hanging="360"/>
+      </w:pPr>
+    </w:lvl>
+    <w:lvl w:ilvl="5" w:tplc="0409001B" w:tentative="1">
+      <w:start w:val="1"/>
+      <w:numFmt w:val="lowerRoman"/>
+      <w:lvlText w:val="%6."/>
+      <w:lvlJc w:val="right"/>
+      <w:pPr>
+        <w:ind w:left="4320" w:hanging="180"/>
+      </w:pPr>
+    </w:lvl>
+    <w:lvl w:ilvl="6" w:tplc="0409000F" w:tentative="1">
+      <w:start w:val="1"/>
+      <w:numFmt w:val="decimal"/>
+      <w:lvlText w:val="%7."/>
+      <w:lvlJc w:val="left"/>
+      <w:pPr>
+        <w:ind w:left="5040" w:hanging="360"/>
+      </w:pPr>
+    </w:lvl>
+    <w:lvl w:ilvl="7" w:tplc="04090019" w:tentative="1">
+      <w:start w:val="1"/>
+      <w:numFmt w:val="lowerLetter"/>
+      <w:lvlText w:val="%8."/>
+      <w:lvlJc w:val="left"/>
+      <w:pPr>
+        <w:ind w:left="5760" w:hanging="360"/>
+      </w:pPr>
+    </w:lvl>
+    <w:lvl w:ilvl="8" w:tplc="0409001B" w:tentative="1">
+      <w:start w:val="1"/>
+      <w:numFmt w:val="lowerRoman"/>
+      <w:lvlText w:val="%9."/>
+      <w:lvlJc w:val="right"/>
+      <w:pPr>
+        <w:ind w:left="6480" w:hanging="180"/>
+      </w:pPr>
+    </w:lvl>
+  </w:abstractNum>
+  <w:abstractNum w:abstractNumId="3" w15:restartNumberingAfterBreak="0">
+    <w:nsid w:val="3DD676B6"/>
+    <w:multiLevelType w:val="hybridMultilevel"/>
+    <w:tmpl w:val="BFAE225E"/>
+    <w:lvl w:ilvl="0" w:tplc="0409000F">
+      <w:start w:val="1"/>
+      <w:numFmt w:val="decimal"/>
+      <w:lvlText w:val="%1."/>
+      <w:lvlJc w:val="left"/>
+      <w:pPr>
+        <w:ind w:left="720" w:hanging="360"/>
+      </w:pPr>
+      <w:rPr>
+        <w:rFonts w:hint="default"/>
+      </w:rPr>
+    </w:lvl>
+    <w:lvl w:ilvl="1" w:tplc="04090019" w:tentative="1">
+      <w:start w:val="1"/>
+      <w:numFmt w:val="lowerLetter"/>
+      <w:lvlText w:val="%2."/>
+      <w:lvlJc w:val="left"/>
+      <w:pPr>
+        <w:ind w:left="1440" w:hanging="360"/>
+      </w:pPr>
+    </w:lvl>
+    <w:lvl w:ilvl="2" w:tplc="0409001B" w:tentative="1">
+      <w:start w:val="1"/>
+      <w:numFmt w:val="lowerRoman"/>
+      <w:lvlText w:val="%3."/>
+      <w:lvlJc w:val="right"/>
+      <w:pPr>
+        <w:ind w:left="2160" w:hanging="180"/>
+      </w:pPr>
+    </w:lvl>
+    <w:lvl w:ilvl="3" w:tplc="0409000F" w:tentative="1">
+      <w:start w:val="1"/>
+      <w:numFmt w:val="decimal"/>
+      <w:lvlText w:val="%4."/>
+      <w:lvlJc w:val="left"/>
+      <w:pPr>
+        <w:ind w:left="2880" w:hanging="360"/>
+      </w:pPr>
+    </w:lvl>
+    <w:lvl w:ilvl="4" w:tplc="04090019" w:tentative="1">
+      <w:start w:val="1"/>
+      <w:numFmt w:val="lowerLetter"/>
+      <w:lvlText w:val="%5."/>
+      <w:lvlJc w:val="left"/>
+      <w:pPr>
+        <w:ind w:left="3600" w:hanging="360"/>
+      </w:pPr>
+    </w:lvl>
+    <w:lvl w:ilvl="5" w:tplc="0409001B" w:tentative="1">
+      <w:start w:val="1"/>
+      <w:numFmt w:val="lowerRoman"/>
+      <w:lvlText w:val="%6."/>
+      <w:lvlJc w:val="right"/>
+      <w:pPr>
+        <w:ind w:left="4320" w:hanging="180"/>
+      </w:pPr>
+    </w:lvl>
+    <w:lvl w:ilvl="6" w:tplc="0409000F" w:tentative="1">
+      <w:start w:val="1"/>
+      <w:numFmt w:val="decimal"/>
+      <w:lvlText w:val="%7."/>
+      <w:lvlJc w:val="left"/>
+      <w:pPr>
+        <w:ind w:left="5040" w:hanging="360"/>
+      </w:pPr>
+    </w:lvl>
+    <w:lvl w:ilvl="7" w:tplc="04090019" w:tentative="1">
+      <w:start w:val="1"/>
+      <w:numFmt w:val="lowerLetter"/>
+      <w:lvlText w:val="%8."/>
+      <w:lvlJc w:val="left"/>
+      <w:pPr>
+        <w:ind w:left="5760" w:hanging="360"/>
+      </w:pPr>
+    </w:lvl>
+    <w:lvl w:ilvl="8" w:tplc="0409001B" w:tentative="1">
+      <w:start w:val="1"/>
+      <w:numFmt w:val="lowerRoman"/>
+      <w:lvlText w:val="%9."/>
+      <w:lvlJc w:val="right"/>
+      <w:pPr>
+        <w:ind w:left="6480" w:hanging="180"/>
+      </w:pPr>
+    </w:lvl>
+  </w:abstractNum>
+  <w:abstractNum w:abstractNumId="4" w15:restartNumberingAfterBreak="0">
+    <w:nsid w:val="7B9E3B90"/>
+    <w:multiLevelType w:val="hybridMultilevel"/>
+    <w:tmpl w:val="3ECA28F2"/>
+    <w:lvl w:ilvl="0" w:tplc="5F745B0C">
+      <w:start w:val="4"/>
+      <w:numFmt w:val="bullet"/>
+      <w:lvlText w:val="-"/>
+      <w:lvlJc w:val="left"/>
+      <w:pPr>
+        <w:ind w:left="1080" w:hanging="360"/>
+      </w:pPr>
+      <w:rPr>
+        <w:rFonts w:ascii="Calibri" w:eastAsiaTheme="minorHAnsi" w:hAnsi="Calibri" w:cs="Calibri" w:hint="default"/>
+      </w:rPr>
+    </w:lvl>
+    <w:lvl w:ilvl="1" w:tplc="04090003" w:tentative="1">
+      <w:start w:val="1"/>
+      <w:numFmt w:val="bullet"/>
+      <w:lvlText w:val="o"/>
+      <w:lvlJc w:val="left"/>
+      <w:pPr>
+        <w:ind w:left="1800" w:hanging="360"/>
+      </w:pPr>
+      <w:rPr>
+        <w:rFonts w:ascii="Courier New" w:hAnsi="Courier New" w:cs="Courier New" w:hint="default"/>
+      </w:rPr>
+    </w:lvl>
+    <w:lvl w:ilvl="2" w:tplc="04090005" w:tentative="1">
+      <w:start w:val="1"/>
+      <w:numFmt w:val="bullet"/>
+      <w:lvlText w:val=""/>
+      <w:lvlJc w:val="left"/>
+      <w:pPr>
+        <w:ind w:left="2520" w:hanging="360"/>
+      </w:pPr>
+      <w:rPr>
+        <w:rFonts w:ascii="Wingdings" w:hAnsi="Wingdings" w:hint="default"/>
+      </w:rPr>
+    </w:lvl>
+    <w:lvl w:ilvl="3" w:tplc="04090001" w:tentative="1">
+      <w:start w:val="1"/>
+      <w:numFmt w:val="bullet"/>
+      <w:lvlText w:val=""/>
+      <w:lvlJc w:val="left"/>
+      <w:pPr>
+        <w:ind w:left="3240" w:hanging="360"/>
+      </w:pPr>
+      <w:rPr>
+        <w:rFonts w:ascii="Symbol" w:hAnsi="Symbol" w:hint="default"/>
+      </w:rPr>
+    </w:lvl>
+    <w:lvl w:ilvl="4" w:tplc="04090003" w:tentative="1">
+      <w:start w:val="1"/>
+      <w:numFmt w:val="bullet"/>
+      <w:lvlText w:val="o"/>
+      <w:lvlJc w:val="left"/>
+      <w:pPr>
+        <w:ind w:left="3960" w:hanging="360"/>
+      </w:pPr>
+      <w:rPr>
+        <w:rFonts w:ascii="Courier New" w:hAnsi="Courier New" w:cs="Courier New" w:hint="default"/>
+      </w:rPr>
+    </w:lvl>
+    <w:lvl w:ilvl="5" w:tplc="04090005" w:tentative="1">
+      <w:start w:val="1"/>
+      <w:numFmt w:val="bullet"/>
+      <w:lvlText w:val=""/>
+      <w:lvlJc w:val="left"/>
+      <w:pPr>
+        <w:ind w:left="4680" w:hanging="360"/>
+      </w:pPr>
+      <w:rPr>
+        <w:rFonts w:ascii="Wingdings" w:hAnsi="Wingdings" w:hint="default"/>
+      </w:rPr>
+    </w:lvl>
+    <w:lvl w:ilvl="6" w:tplc="04090001" w:tentative="1">
+      <w:start w:val="1"/>
+      <w:numFmt w:val="bullet"/>
+      <w:lvlText w:val=""/>
+      <w:lvlJc w:val="left"/>
+      <w:pPr>
+        <w:ind w:left="5400" w:hanging="360"/>
+      </w:pPr>
+      <w:rPr>
+        <w:rFonts w:ascii="Symbol" w:hAnsi="Symbol" w:hint="default"/>
+      </w:rPr>
+    </w:lvl>
+    <w:lvl w:ilvl="7" w:tplc="04090003" w:tentative="1">
+      <w:start w:val="1"/>
+      <w:numFmt w:val="bullet"/>
+      <w:lvlText w:val="o"/>
+      <w:lvlJc w:val="left"/>
+      <w:pPr>
+        <w:ind w:left="6120" w:hanging="360"/>
+      </w:pPr>
+      <w:rPr>
+        <w:rFonts w:ascii="Courier New" w:hAnsi="Courier New" w:cs="Courier New" w:hint="default"/>
+      </w:rPr>
+    </w:lvl>
+    <w:lvl w:ilvl="8" w:tplc="04090005" w:tentative="1">
+      <w:start w:val="1"/>
+      <w:numFmt w:val="bullet"/>
+      <w:lvlText w:val=""/>
+      <w:lvlJc w:val="left"/>
+      <w:pPr>
+        <w:ind w:left="6840" w:hanging="360"/>
+      </w:pPr>
+      <w:rPr>
+        <w:rFonts w:ascii="Wingdings" w:hAnsi="Wingdings" w:hint="default"/>
+      </w:rPr>
+    </w:lvl>
+  </w:abstractNum>
+  <w:num w:numId="1">
+    <w:abstractNumId w:val="3"/>
+  </w:num>
+  <w:num w:numId="2">
+    <w:abstractNumId w:val="4"/>
+  </w:num>
+  <w:num w:numId="3">
+    <w:abstractNumId w:val="0"/>
+  </w:num>
+  <w:num w:numId="4">
+    <w:abstractNumId w:val="1"/>
+  </w:num>
+  <w:num w:numId="5">
+    <w:abstractNumId w:val="2"/>
+  </w:num>
+</w:numbering>
 </file>
 
 <file path=word/styles.xml><?xml version="1.0" encoding="utf-8"?>
@@ -698,6 +2888,56 @@
     <w:semiHidden/>
     <w:unhideWhenUsed/>
   </w:style>
+  <w:style w:type="paragraph" w:styleId="NoSpacing">
+    <w:name w:val="No Spacing"/>
+    <w:uiPriority w:val="1"/>
+    <w:qFormat/>
+    <w:rsid w:val="00B338B5"/>
+    <w:pPr>
+      <w:spacing w:after="0" w:line="240" w:lineRule="auto"/>
+    </w:pPr>
+  </w:style>
+  <w:style w:type="paragraph" w:styleId="ListParagraph">
+    <w:name w:val="List Paragraph"/>
+    <w:basedOn w:val="Normal"/>
+    <w:uiPriority w:val="34"/>
+    <w:qFormat/>
+    <w:rsid w:val="00B338B5"/>
+    <w:pPr>
+      <w:ind w:left="720"/>
+      <w:contextualSpacing/>
+    </w:pPr>
+  </w:style>
+  <w:style w:type="paragraph" w:styleId="BalloonText">
+    <w:name w:val="Balloon Text"/>
+    <w:basedOn w:val="Normal"/>
+    <w:link w:val="BalloonTextChar"/>
+    <w:uiPriority w:val="99"/>
+    <w:semiHidden/>
+    <w:unhideWhenUsed/>
+    <w:rsid w:val="00C970BE"/>
+    <w:pPr>
+      <w:spacing w:after="0" w:line="240" w:lineRule="auto"/>
+    </w:pPr>
+    <w:rPr>
+      <w:rFonts w:ascii="Segoe UI" w:hAnsi="Segoe UI" w:cs="Segoe UI"/>
+      <w:sz w:val="18"/>
+      <w:szCs w:val="18"/>
+    </w:rPr>
+  </w:style>
+  <w:style w:type="character" w:customStyle="1" w:styleId="BalloonTextChar">
+    <w:name w:val="Balloon Text Char"/>
+    <w:basedOn w:val="DefaultParagraphFont"/>
+    <w:link w:val="BalloonText"/>
+    <w:uiPriority w:val="99"/>
+    <w:semiHidden/>
+    <w:rsid w:val="00C970BE"/>
+    <w:rPr>
+      <w:rFonts w:ascii="Segoe UI" w:hAnsi="Segoe UI" w:cs="Segoe UI"/>
+      <w:sz w:val="18"/>
+      <w:szCs w:val="18"/>
+    </w:rPr>
+  </w:style>
 </w:styles>
 </file>
 

</xml_diff>